<commit_message>
Updates on routes, hovers and bug
</commit_message>
<xml_diff>
--- a/OscarCastanedaResume.docx
+++ b/OscarCastanedaResume.docx
@@ -168,6 +168,20 @@
               <w:suppressAutoHyphens/>
               <w:spacing w:before="140" w:line="276" w:lineRule="auto"/>
               <w:rPr>
+                <w:rFonts w:asciiTheme="minorHAnsi" w:hAnsiTheme="minorHAnsi" w:cs="Arial"/>
+                <w:color w:val="595959"/>
+                <w:spacing w:val="2"/>
+                <w:sz w:val="14"/>
+                <w:szCs w:val="16"/>
+              </w:rPr>
+            </w:pPr>
+          </w:p>
+          <w:p>
+            <w:pPr>
+              <w:pStyle w:val="NoParagraphStyle"/>
+              <w:suppressAutoHyphens/>
+              <w:spacing w:before="140" w:line="276" w:lineRule="auto"/>
+              <w:rPr>
                 <w:rFonts w:ascii="Arial" w:hAnsi="Arial" w:cs="Arial"/>
                 <w:color w:val="595959"/>
                 <w:spacing w:val="2"/>
@@ -175,36 +189,6 @@
                 <w:szCs w:val="16"/>
               </w:rPr>
             </w:pPr>
-            <w:r>
-              <w:rPr>
-                <w:rFonts w:asciiTheme="minorHAnsi" w:hAnsiTheme="minorHAnsi" w:cs="Arial"/>
-                <w:color w:val="595959"/>
-                <w:spacing w:val="2"/>
-                <w:sz w:val="14"/>
-                <w:szCs w:val="16"/>
-              </w:rPr>
-              <w:br/>
-            </w:r>
-            <w:r>
-              <w:rPr>
-                <w:rFonts w:asciiTheme="minorHAnsi" w:hAnsiTheme="minorHAnsi" w:cs="Arial"/>
-                <w:color w:val="595959"/>
-                <w:spacing w:val="2"/>
-                <w:sz w:val="14"/>
-                <w:szCs w:val="16"/>
-              </w:rPr>
-              <w:br/>
-            </w:r>
-            <w:r>
-              <w:rPr>
-                <w:rFonts w:asciiTheme="minorHAnsi" w:hAnsiTheme="minorHAnsi" w:cs="Arial"/>
-                <w:color w:val="595959"/>
-                <w:spacing w:val="2"/>
-                <w:sz w:val="14"/>
-                <w:szCs w:val="16"/>
-              </w:rPr>
-              <w:br/>
-            </w:r>
             <w:r>
               <w:rPr>
                 <w:rFonts w:ascii="Arial" w:hAnsi="Arial" w:cs="Arial"/>
@@ -332,21 +316,6 @@
               </w:rPr>
               <w:t>WORK EXPERIENCE</w:t>
             </w:r>
-          </w:p>
-          <w:p>
-            <w:pPr>
-              <w:pStyle w:val="NoParagraphStyle"/>
-              <w:suppressAutoHyphens/>
-              <w:spacing w:line="276" w:lineRule="auto"/>
-              <w:jc w:val="both"/>
-              <w:rPr>
-                <w:rFonts w:asciiTheme="minorHAnsi" w:hAnsiTheme="minorHAnsi" w:cs="Arial"/>
-                <w:color w:val="4F81BD"/>
-                <w:spacing w:val="2"/>
-                <w:sz w:val="20"/>
-                <w:szCs w:val="16"/>
-              </w:rPr>
-            </w:pPr>
           </w:p>
           <w:p>
             <w:pPr>
@@ -2338,8 +2307,6 @@
             </w:pPr>
           </w:p>
         </w:tc>
-        <w:bookmarkStart w:id="0" w:name="_GoBack"/>
-        <w:bookmarkEnd w:id="0"/>
       </w:tr>
       <w:tr>
         <w:trPr>
@@ -2380,7 +2347,7 @@
                 <w:sz w:val="14"/>
                 <w:szCs w:val="16"/>
               </w:rPr>
-              <w:t xml:space="preserve">4 </w:t>
+              <w:t>3</w:t>
             </w:r>
             <w:r>
               <w:rPr>
@@ -2390,6 +2357,16 @@
                 <w:sz w:val="14"/>
                 <w:szCs w:val="16"/>
               </w:rPr>
+              <w:t xml:space="preserve"> </w:t>
+            </w:r>
+            <w:r>
+              <w:rPr>
+                <w:rFonts w:ascii="Arial" w:hAnsi="Arial" w:cs="Arial"/>
+                <w:color w:val="595959"/>
+                <w:spacing w:val="2"/>
+                <w:sz w:val="14"/>
+                <w:szCs w:val="16"/>
+              </w:rPr>
               <w:t>-</w:t>
             </w:r>
             <w:r>
@@ -2598,7 +2575,47 @@
                 <w:sz w:val="14"/>
                 <w:szCs w:val="16"/>
               </w:rPr>
-              <w:t>2014 - 2015</w:t>
+              <w:t>201</w:t>
+            </w:r>
+            <w:r>
+              <w:rPr>
+                <w:rFonts w:asciiTheme="minorHAnsi" w:hAnsiTheme="minorHAnsi" w:cs="Arial"/>
+                <w:color w:val="595959"/>
+                <w:spacing w:val="2"/>
+                <w:sz w:val="14"/>
+                <w:szCs w:val="16"/>
+              </w:rPr>
+              <w:t>3</w:t>
+            </w:r>
+            <w:r>
+              <w:rPr>
+                <w:rFonts w:asciiTheme="minorHAnsi" w:hAnsiTheme="minorHAnsi" w:cs="Arial"/>
+                <w:color w:val="595959"/>
+                <w:spacing w:val="2"/>
+                <w:sz w:val="14"/>
+                <w:szCs w:val="16"/>
+              </w:rPr>
+              <w:t xml:space="preserve"> </w:t>
+            </w:r>
+            <w:r>
+              <w:rPr>
+                <w:rFonts w:asciiTheme="minorHAnsi" w:hAnsiTheme="minorHAnsi" w:cs="Arial"/>
+                <w:color w:val="595959"/>
+                <w:spacing w:val="2"/>
+                <w:sz w:val="14"/>
+                <w:szCs w:val="16"/>
+              </w:rPr>
+              <w:t>–</w:t>
+            </w:r>
+            <w:r>
+              <w:rPr>
+                <w:rFonts w:asciiTheme="minorHAnsi" w:hAnsiTheme="minorHAnsi" w:cs="Arial"/>
+                <w:color w:val="595959"/>
+                <w:spacing w:val="2"/>
+                <w:sz w:val="14"/>
+                <w:szCs w:val="16"/>
+              </w:rPr>
+              <w:t xml:space="preserve"> 2015</w:t>
             </w:r>
           </w:p>
         </w:tc>
@@ -2665,6 +2682,16 @@
                 <w:sz w:val="20"/>
                 <w:szCs w:val="18"/>
               </w:rPr>
+              <w:t xml:space="preserve"> (Avanade)</w:t>
+            </w:r>
+            <w:r>
+              <w:rPr>
+                <w:rFonts w:asciiTheme="minorHAnsi" w:hAnsiTheme="minorHAnsi" w:cs="Arial"/>
+                <w:color w:val="595959"/>
+                <w:spacing w:val="2"/>
+                <w:sz w:val="20"/>
+                <w:szCs w:val="18"/>
+              </w:rPr>
               <w:t>,</w:t>
             </w:r>
             <w:r>
@@ -3084,6 +3111,39 @@
                 <w:szCs w:val="18"/>
                 <w:lang w:val="es-MX"/>
               </w:rPr>
+              <w:t>U</w:t>
+            </w:r>
+            <w:r>
+              <w:rPr>
+                <w:rFonts w:asciiTheme="minorHAnsi" w:hAnsiTheme="minorHAnsi" w:cs="Arial"/>
+                <w:color w:val="595959"/>
+                <w:spacing w:val="2"/>
+                <w:sz w:val="14"/>
+                <w:szCs w:val="18"/>
+                <w:lang w:val="es-MX"/>
+              </w:rPr>
+              <w:t>niversity location</w:t>
+            </w:r>
+            <w:r>
+              <w:rPr>
+                <w:rFonts w:asciiTheme="minorHAnsi" w:hAnsiTheme="minorHAnsi" w:cs="Arial"/>
+                <w:color w:val="595959"/>
+                <w:spacing w:val="2"/>
+                <w:sz w:val="14"/>
+                <w:szCs w:val="18"/>
+                <w:lang w:val="es-MX"/>
+              </w:rPr>
+              <w:t xml:space="preserve">: </w:t>
+            </w:r>
+            <w:r>
+              <w:rPr>
+                <w:rFonts w:asciiTheme="minorHAnsi" w:hAnsiTheme="minorHAnsi" w:cs="Arial"/>
+                <w:color w:val="595959"/>
+                <w:spacing w:val="2"/>
+                <w:sz w:val="14"/>
+                <w:szCs w:val="18"/>
+                <w:lang w:val="es-MX"/>
+              </w:rPr>
               <w:t>Matamoros #552</w:t>
             </w:r>
             <w:r>
@@ -3096,6 +3156,30 @@
                 <w:lang w:val="es-MX"/>
               </w:rPr>
               <w:t xml:space="preserve"> Centro, C.P. 64000, Monterrey, Nuevo León, México</w:t>
+            </w:r>
+            <w:r>
+              <w:rPr>
+                <w:rFonts w:asciiTheme="minorHAnsi" w:hAnsiTheme="minorHAnsi" w:cs="Arial"/>
+                <w:color w:val="595959"/>
+                <w:spacing w:val="2"/>
+                <w:sz w:val="14"/>
+                <w:szCs w:val="18"/>
+                <w:lang w:val="es-MX"/>
+              </w:rPr>
+              <w:t xml:space="preserve"> (+52(81)-</w:t>
+            </w:r>
+            <w:bookmarkStart w:id="0" w:name="_GoBack"/>
+            <w:bookmarkEnd w:id="0"/>
+            <w:r>
+              <w:rPr>
+                <w:rFonts w:asciiTheme="minorHAnsi" w:hAnsiTheme="minorHAnsi" w:cs="Arial"/>
+                <w:color w:val="595959"/>
+                <w:spacing w:val="2"/>
+                <w:sz w:val="14"/>
+                <w:szCs w:val="18"/>
+                <w:lang w:val="es-MX"/>
+              </w:rPr>
+              <w:t>8344 - 0506)</w:t>
             </w:r>
           </w:p>
           <w:p>
@@ -3205,7 +3289,17 @@
                 <w:sz w:val="14"/>
                 <w:szCs w:val="16"/>
               </w:rPr>
-              <w:t>2010 - 2014</w:t>
+              <w:t>2010 - 201</w:t>
+            </w:r>
+            <w:r>
+              <w:rPr>
+                <w:rFonts w:ascii="Arial" w:eastAsia="MS Mincho" w:hAnsi="Arial" w:cs="Arial"/>
+                <w:color w:val="595959"/>
+                <w:spacing w:val="2"/>
+                <w:sz w:val="14"/>
+                <w:szCs w:val="16"/>
+              </w:rPr>
+              <w:t>3</w:t>
             </w:r>
           </w:p>
         </w:tc>
@@ -3237,6 +3331,17 @@
                 <w:sz w:val="20"/>
                 <w:szCs w:val="18"/>
               </w:rPr>
+              <w:t xml:space="preserve">UX/UI </w:t>
+            </w:r>
+            <w:r>
+              <w:rPr>
+                <w:rFonts w:asciiTheme="minorHAnsi" w:hAnsiTheme="minorHAnsi" w:cs="Arial"/>
+                <w:b/>
+                <w:color w:val="595959"/>
+                <w:spacing w:val="2"/>
+                <w:sz w:val="20"/>
+                <w:szCs w:val="18"/>
+              </w:rPr>
               <w:t>DESIGNER AND WEBMASTER</w:t>
             </w:r>
           </w:p>
@@ -3304,22 +3409,6 @@
               </w:rPr>
               <w:t>MX</w:t>
             </w:r>
-          </w:p>
-          <w:p>
-            <w:pPr>
-              <w:pStyle w:val="NoParagraphStyle"/>
-              <w:suppressAutoHyphens/>
-              <w:spacing w:line="276" w:lineRule="auto"/>
-              <w:jc w:val="both"/>
-              <w:rPr>
-                <w:rFonts w:asciiTheme="minorHAnsi" w:hAnsiTheme="minorHAnsi" w:cs="Arial"/>
-                <w:b/>
-                <w:color w:val="595959"/>
-                <w:spacing w:val="2"/>
-                <w:sz w:val="18"/>
-                <w:szCs w:val="16"/>
-              </w:rPr>
-            </w:pPr>
           </w:p>
           <w:p>
             <w:pPr>
@@ -3346,7 +3435,45 @@
                 <w:sz w:val="18"/>
                 <w:szCs w:val="18"/>
               </w:rPr>
-              <w:t xml:space="preserve">Web content management administrator </w:t>
+              <w:t>Web content management administrator</w:t>
+            </w:r>
+          </w:p>
+          <w:p>
+            <w:pPr>
+              <w:pStyle w:val="NoParagraphStyle"/>
+              <w:numPr>
+                <w:ilvl w:val="0"/>
+                <w:numId w:val="3"/>
+              </w:numPr>
+              <w:suppressAutoHyphens/>
+              <w:spacing w:line="276" w:lineRule="auto"/>
+              <w:rPr>
+                <w:rFonts w:asciiTheme="minorHAnsi" w:hAnsiTheme="minorHAnsi" w:cs="Arial"/>
+                <w:color w:val="595959"/>
+                <w:spacing w:val="2"/>
+                <w:sz w:val="18"/>
+                <w:szCs w:val="18"/>
+              </w:rPr>
+            </w:pPr>
+            <w:r>
+              <w:rPr>
+                <w:rFonts w:asciiTheme="minorHAnsi" w:hAnsiTheme="minorHAnsi" w:cs="Arial"/>
+                <w:color w:val="595959"/>
+                <w:spacing w:val="2"/>
+                <w:sz w:val="18"/>
+                <w:szCs w:val="18"/>
+              </w:rPr>
+              <w:t>Web developer for static microsites (</w:t>
+            </w:r>
+            <w:r>
+              <w:rPr>
+                <w:rFonts w:asciiTheme="minorHAnsi" w:hAnsiTheme="minorHAnsi" w:cs="Arial"/>
+                <w:color w:val="595959"/>
+                <w:spacing w:val="2"/>
+                <w:sz w:val="18"/>
+                <w:szCs w:val="18"/>
+              </w:rPr>
+              <w:t>HTML/CSS/jQuery)</w:t>
             </w:r>
           </w:p>
           <w:p>
@@ -5900,7 +6027,7 @@
 </file>
 
 <file path=customXml/itemProps1.xml><?xml version="1.0" encoding="utf-8"?>
-<ds:datastoreItem xmlns:ds="http://schemas.openxmlformats.org/officeDocument/2006/customXml" ds:itemID="{D9228E43-7905-4D58-930F-41866F947703}">
+<ds:datastoreItem xmlns:ds="http://schemas.openxmlformats.org/officeDocument/2006/customXml" ds:itemID="{3985B00B-7DB0-49CD-808F-4EB4D4629B05}">
   <ds:schemaRefs>
     <ds:schemaRef ds:uri="http://schemas.openxmlformats.org/officeDocument/2006/bibliography"/>
   </ds:schemaRefs>

</xml_diff>